<commit_message>
End of the first commit
</commit_message>
<xml_diff>
--- a/browserify_init_project.docx
+++ b/browserify_init_project.docx
@@ -727,6 +727,48 @@
           <w:sz-cs w:val="24"/>
           <w:spacing w:val="0"/>
         </w:rPr>
+        <w:t xml:space="preserve">Créer un README.md</w:t>
+      </w:r>
+    </w:p>
+    <w:p>
+      <w:pPr/>
+      <w:r>
+        <w:rPr>
+          <w:rFonts w:ascii="Helvetica" w:hAnsi="Helvetica" w:cs="Helvetica"/>
+          <w:sz w:val="24"/>
+          <w:sz-cs w:val="24"/>
+          <w:spacing w:val="0"/>
+        </w:rPr>
+        <w:t xml:space="preserve">Create a .gitginore (paste from this the files to ignore </w:t>
+      </w:r>
+      <w:r>
+        <w:rPr>
+          <w:rFonts w:ascii="Helvetica" w:hAnsi="Helvetica" w:cs="Helvetica"/>
+          <w:sz w:val="24"/>
+          <w:sz-cs w:val="24"/>
+          <w:spacing w:val="0"/>
+        </w:rPr>
+        <w:t xml:space="preserve">https://gist.github.com/octocat/9257657</w:t>
+      </w:r>
+      <w:r>
+        <w:rPr>
+          <w:rFonts w:ascii="Helvetica" w:hAnsi="Helvetica" w:cs="Helvetica"/>
+          <w:sz w:val="24"/>
+          <w:sz-cs w:val="24"/>
+          <w:spacing w:val="0"/>
+        </w:rPr>
+        <w:t xml:space="preserve">)</w:t>
+      </w:r>
+    </w:p>
+    <w:p>
+      <w:pPr/>
+      <w:r>
+        <w:rPr>
+          <w:rFonts w:ascii="Helvetica" w:hAnsi="Helvetica" w:cs="Helvetica"/>
+          <w:sz w:val="24"/>
+          <w:sz-cs w:val="24"/>
+          <w:spacing w:val="0"/>
+        </w:rPr>
         <w:t xml:space="preserve">npm init</w:t>
       </w:r>
     </w:p>
@@ -829,6 +871,28 @@
           <w:sz-cs w:val="24"/>
         </w:rPr>
         <w:t xml:space="preserve">sudo npm install jshint --save</w:t>
+      </w:r>
+    </w:p>
+    <w:p>
+      <w:pPr/>
+      <w:r>
+        <w:rPr>
+          <w:rFonts w:ascii="Andale Mono" w:hAnsi="Andale Mono" w:cs="Andale Mono"/>
+          <w:sz w:val="24"/>
+          <w:sz-cs w:val="24"/>
+        </w:rPr>
+        <w:t xml:space="preserve"/>
+      </w:r>
+    </w:p>
+    <w:p>
+      <w:pPr/>
+      <w:r>
+        <w:rPr>
+          <w:rFonts w:ascii="Andale Mono" w:hAnsi="Andale Mono" w:cs="Andale Mono"/>
+          <w:sz w:val="24"/>
+          <w:sz-cs w:val="24"/>
+        </w:rPr>
+        <w:t xml:space="preserve">Dans package.json, déclarer les verbes « scripts »</w:t>
       </w:r>
       <w:r>
         <w:rPr>

</xml_diff>